<commit_message>
add file with notes
</commit_message>
<xml_diff>
--- a/Eindopdr/Voorstel.docx
+++ b/Eindopdr/Voorstel.docx
@@ -271,47 +271,45 @@
         <w:t>.</w:t>
       </w:r>
       <w:r>
+        <w:t xml:space="preserve"> De </w:t>
+      </w:r>
+      <w:proofErr w:type="spellStart"/>
+      <w:r>
+        <w:t>sprites</w:t>
+      </w:r>
+      <w:proofErr w:type="spellEnd"/>
+      <w:r>
+        <w:t xml:space="preserve"> zullen de </w:t>
+      </w:r>
+      <w:proofErr w:type="spellStart"/>
+      <w:r>
+        <w:t>player</w:t>
+      </w:r>
+      <w:proofErr w:type="spellEnd"/>
+      <w:r>
+        <w:t xml:space="preserve"> en de map zijn. De </w:t>
+      </w:r>
+      <w:proofErr w:type="spellStart"/>
+      <w:r>
+        <w:t>libary</w:t>
+      </w:r>
+      <w:proofErr w:type="spellEnd"/>
+      <w:r>
+        <w:t xml:space="preserve"> die gebruikt gaat worden voor in de game is </w:t>
+      </w:r>
+      <w:proofErr w:type="spellStart"/>
+      <w:r>
+        <w:t>P</w:t>
+      </w:r>
+      <w:r>
+        <w:t>haser</w:t>
+      </w:r>
+      <w:proofErr w:type="spellEnd"/>
+      <w:r>
         <w:t xml:space="preserve"> </w:t>
       </w:r>
-      <w:proofErr w:type="spellStart"/>
-      <w:r>
-        <w:t>De</w:t>
-      </w:r>
-      <w:proofErr w:type="spellEnd"/>
-      <w:r>
-        <w:t xml:space="preserve"> </w:t>
-      </w:r>
-      <w:proofErr w:type="spellStart"/>
-      <w:r>
-        <w:t>sprites</w:t>
-      </w:r>
-      <w:proofErr w:type="spellEnd"/>
-      <w:r>
-        <w:t xml:space="preserve"> zullen de </w:t>
-      </w:r>
-      <w:proofErr w:type="spellStart"/>
-      <w:r>
-        <w:t>player</w:t>
-      </w:r>
-      <w:proofErr w:type="spellEnd"/>
-      <w:r>
-        <w:t xml:space="preserve"> en de map zijn. De </w:t>
-      </w:r>
-      <w:proofErr w:type="spellStart"/>
-      <w:r>
-        <w:t>libary</w:t>
-      </w:r>
-      <w:proofErr w:type="spellEnd"/>
-      <w:r>
-        <w:t xml:space="preserve"> die gebruikt gaat worden voor in de game is </w:t>
-      </w:r>
-      <w:proofErr w:type="spellStart"/>
-      <w:r>
-        <w:t>Jquery</w:t>
-      </w:r>
-      <w:proofErr w:type="spellEnd"/>
-      <w:r>
-        <w:t xml:space="preserve"> en </w:t>
+      <w:r>
+        <w:t xml:space="preserve">en </w:t>
       </w:r>
       <w:proofErr w:type="spellStart"/>
       <w:r>

</xml_diff>